<commit_message>
Resubmitted the project as per the review comments by the Reviewer
</commit_message>
<xml_diff>
--- a/Project/02_Stroop_Effect/Stroop Effect Analysis.docx
+++ b/Project/02_Stroop_Effect/Stroop Effect Analysis.docx
@@ -53,7 +53,14 @@
           <w:rFonts w:cstheme="minorHAnsi"/>
           <w:b/>
         </w:rPr>
-        <w:t>January 27, 2019</w:t>
+        <w:t>January 28</w:t>
+      </w:r>
+      <w:r>
+        <w:rPr>
+          <w:rFonts w:cstheme="minorHAnsi"/>
+          <w:b/>
+        </w:rPr>
+        <w:t>, 2019</w:t>
       </w:r>
     </w:p>
     <w:p>
@@ -101,31 +108,7 @@
         <w:rPr>
           <w:rFonts w:cstheme="minorHAnsi"/>
         </w:rPr>
-        <w:t xml:space="preserve">In a Stroop task, participants are presented with a list of words, with each word displayed in a color of ink. The participant’s task is to say out loud the color of the ink in which the word is printed. The task has two conditions: a congruent words condition, and an incongruent words condition. In the congruent words condition, the words being displayed are color words whose names match the colors in which they are printed: for </w:t>
-      </w:r>
-      <w:r>
-        <w:rPr>
-          <w:rFonts w:cstheme="minorHAnsi"/>
-        </w:rPr>
-        <w:t>example,</w:t>
-      </w:r>
-      <w:r>
-        <w:rPr>
-          <w:rFonts w:cstheme="minorHAnsi"/>
-        </w:rPr>
-        <w:t xml:space="preserve"> RED, BLUE. In the incongruent words condition, the words displayed are color words whose names do not match the colors in which they are printed: for </w:t>
-      </w:r>
-      <w:r>
-        <w:rPr>
-          <w:rFonts w:cstheme="minorHAnsi"/>
-        </w:rPr>
-        <w:t>example,</w:t>
-      </w:r>
-      <w:r>
-        <w:rPr>
-          <w:rFonts w:cstheme="minorHAnsi"/>
-        </w:rPr>
-        <w:t xml:space="preserve"> PURPLE, ORANGE. In each case, we measure the time it takes to name the ink colors in equally-sized lists. Each participant will go through and record a time from each condition.</w:t>
+        <w:t>In a Stroop task, participants are presented with a list of words, with each word displayed in a color of ink. The participant’s task is to say out loud the color of the ink in which the word is printed. The task has two conditions: a congruent words condition, and an incongruent words condition. In the congruent words condition, the words being displayed are color words whose names match the colors in which they are printed: for example, RED, BLUE. In the incongruent words condition, the words displayed are color words whose names do not match the colors in which they are printed: for example, PURPLE, ORANGE. In each case, we measure the time it takes to name the ink colors in equally-sized lists. Each participant will go through and record a time from each condition.</w:t>
       </w:r>
     </w:p>
     <w:p>
@@ -151,15 +134,7 @@
           <w:b/>
           <w:sz w:val="26"/>
         </w:rPr>
-        <w:t>Questions f</w:t>
-      </w:r>
-      <w:r>
-        <w:rPr>
-          <w:rFonts w:cstheme="minorHAnsi"/>
-          <w:b/>
-          <w:sz w:val="26"/>
-        </w:rPr>
-        <w:t>or Investigation</w:t>
+        <w:t>Questions for Investigation</w:t>
       </w:r>
       <w:r>
         <w:rPr>
@@ -195,6 +170,16 @@
     <w:p>
       <w:pPr>
         <w:pStyle w:val="NoSpacing"/>
+        <w:rPr>
+          <w:rFonts w:cstheme="minorHAnsi"/>
+          <w:b/>
+          <w:sz w:val="24"/>
+        </w:rPr>
+      </w:pPr>
+    </w:p>
+    <w:p>
+      <w:pPr>
+        <w:pStyle w:val="NoSpacing"/>
         <w:numPr>
           <w:ilvl w:val="1"/>
           <w:numId w:val="1"/>
@@ -214,13 +199,13 @@
         <w:rPr>
           <w:rFonts w:cstheme="minorHAnsi"/>
         </w:rPr>
-        <w:t>:</w:t>
-      </w:r>
-      <w:r>
-        <w:rPr>
-          <w:rFonts w:cstheme="minorHAnsi"/>
-        </w:rPr>
-        <w:t xml:space="preserve"> The independent variable is the font color / word</w:t>
+        <w:t>: The independent variable is the font color / word</w:t>
+      </w:r>
+      <w:r>
+        <w:rPr>
+          <w:rFonts w:cstheme="minorHAnsi"/>
+        </w:rPr>
+        <w:t xml:space="preserve"> being the same or different</w:t>
       </w:r>
       <w:r>
         <w:rPr>
@@ -251,19 +236,7 @@
         <w:rPr>
           <w:rFonts w:cstheme="minorHAnsi"/>
         </w:rPr>
-        <w:t>:</w:t>
-      </w:r>
-      <w:r>
-        <w:rPr>
-          <w:rFonts w:cstheme="minorHAnsi"/>
-        </w:rPr>
-        <w:t xml:space="preserve"> </w:t>
-      </w:r>
-      <w:r>
-        <w:rPr>
-          <w:rFonts w:cstheme="minorHAnsi"/>
-        </w:rPr>
-        <w:t>The dependent variable is the time taken to identify the Congruent or Incongruent words.</w:t>
+        <w:t>: The dependent variable is the time taken to identify the Congruent or Incongruent words.</w:t>
       </w:r>
     </w:p>
     <w:p>
@@ -385,13 +358,7 @@
         <w:rPr>
           <w:rFonts w:cstheme="minorHAnsi"/>
         </w:rPr>
-        <w:t>G</w:t>
-      </w:r>
-      <w:r>
-        <w:rPr>
-          <w:rFonts w:cstheme="minorHAnsi"/>
-        </w:rPr>
-        <w:t>oing with the t-tes</w:t>
+        <w:t>Going with the t-tes</w:t>
       </w:r>
       <w:r>
         <w:rPr>
@@ -416,27 +383,31 @@
           <w:rFonts w:cstheme="minorHAnsi"/>
           <w:b/>
         </w:rPr>
-        <w:t>H0 (Null Hy</w:t>
-      </w:r>
-      <w:r>
-        <w:rPr>
-          <w:rFonts w:cstheme="minorHAnsi"/>
-          <w:b/>
-        </w:rPr>
-        <w:t>p</w:t>
-      </w:r>
-      <w:r>
-        <w:rPr>
-          <w:rFonts w:cstheme="minorHAnsi"/>
-          <w:b/>
-        </w:rPr>
-        <w:t>othesis)</w:t>
-      </w:r>
-      <w:r>
-        <w:rPr>
-          <w:rFonts w:cstheme="minorHAnsi"/>
-        </w:rPr>
-        <w:t>: Time taken to identify Congruent or Incongruent words would be approximately equal.</w:t>
+        <w:t>H0 (Null Hypothesis)</w:t>
+      </w:r>
+      <w:r>
+        <w:rPr>
+          <w:rFonts w:cstheme="minorHAnsi"/>
+        </w:rPr>
+        <w:t xml:space="preserve">: </w:t>
+      </w:r>
+      <w:r>
+        <w:rPr>
+          <w:rFonts w:cstheme="minorHAnsi"/>
+        </w:rPr>
+        <w:t xml:space="preserve">There is no significant difference in the </w:t>
+      </w:r>
+      <w:r>
+        <w:rPr>
+          <w:rFonts w:cstheme="minorHAnsi"/>
+        </w:rPr>
+        <w:t>Time taken to identify Congruent or Incongruent words</w:t>
+      </w:r>
+      <w:r>
+        <w:rPr>
+          <w:rFonts w:cstheme="minorHAnsi"/>
+        </w:rPr>
+        <w:t>, i.e. the average population mean for the Time taken to identify the colour of the words in Congruent and Incongruent condition would be same.</w:t>
       </w:r>
     </w:p>
     <w:p>
@@ -487,7 +458,37 @@
         <w:rPr>
           <w:rFonts w:cstheme="minorHAnsi"/>
         </w:rPr>
-        <w:t>: Time taken to identify Incongruent words would be not equal to time taken to identify the Congruent words.</w:t>
+        <w:t xml:space="preserve">: </w:t>
+      </w:r>
+      <w:r>
+        <w:rPr>
+          <w:rFonts w:cstheme="minorHAnsi"/>
+        </w:rPr>
+        <w:t xml:space="preserve">There will be a significant difference in the </w:t>
+      </w:r>
+      <w:r>
+        <w:rPr>
+          <w:rFonts w:cstheme="minorHAnsi"/>
+        </w:rPr>
+        <w:t xml:space="preserve">Time taken to identify </w:t>
+      </w:r>
+      <w:r>
+        <w:rPr>
+          <w:rFonts w:cstheme="minorHAnsi"/>
+        </w:rPr>
+        <w:t xml:space="preserve">the Congruent and </w:t>
+      </w:r>
+      <w:r>
+        <w:rPr>
+          <w:rFonts w:cstheme="minorHAnsi"/>
+        </w:rPr>
+        <w:t>Incongruent words</w:t>
+      </w:r>
+      <w:r>
+        <w:rPr>
+          <w:rFonts w:cstheme="minorHAnsi"/>
+        </w:rPr>
+        <w:t>, i.e. the average population mean for the Time taken to identify the colour of the words in Congruent and Incongruent condition would be significantly different.</w:t>
       </w:r>
     </w:p>
     <w:p>
@@ -504,15 +505,17 @@
           <w:rFonts w:cstheme="minorHAnsi"/>
           <w:b/>
         </w:rPr>
-        <w:t>μI ≠</w:t>
-      </w:r>
-      <w:r>
+        <w:t>μI ≠ μC</w:t>
+      </w:r>
+    </w:p>
+    <w:p>
+      <w:pPr>
+        <w:pStyle w:val="NoSpacing"/>
         <w:rPr>
           <w:rFonts w:cstheme="minorHAnsi"/>
           <w:b/>
         </w:rPr>
-        <w:t xml:space="preserve"> μC</w:t>
-      </w:r>
+      </w:pPr>
     </w:p>
     <w:p>
       <w:pPr>
@@ -535,8 +538,17 @@
         <w:ind w:left="720"/>
         <w:rPr>
           <w:rFonts w:cstheme="minorHAnsi"/>
-        </w:rPr>
-      </w:pPr>
+          <w:b/>
+        </w:rPr>
+      </w:pPr>
+      <w:r>
+        <w:rPr>
+          <w:rFonts w:cstheme="minorHAnsi"/>
+          <w:b/>
+        </w:rPr>
+        <w:lastRenderedPageBreak/>
+        <w:t>Symbol Description:</w:t>
+      </w:r>
     </w:p>
     <w:p>
       <w:pPr>
@@ -544,16 +556,63 @@
         <w:ind w:left="720"/>
         <w:rPr>
           <w:rFonts w:cstheme="minorHAnsi"/>
+        </w:rPr>
+      </w:pPr>
+      <w:r>
+        <w:rPr>
+          <w:rFonts w:cstheme="minorHAnsi"/>
           <w:b/>
         </w:rPr>
+        <w:t>μC</w:t>
+      </w:r>
+      <w:r>
+        <w:rPr>
+          <w:rFonts w:cstheme="minorHAnsi"/>
+        </w:rPr>
+        <w:t>:</w:t>
+      </w:r>
+      <w:r>
+        <w:rPr>
+          <w:rFonts w:cstheme="minorHAnsi"/>
+        </w:rPr>
+        <w:t xml:space="preserve"> Mean of Time taken to identify Congruent words</w:t>
+      </w:r>
+    </w:p>
+    <w:p>
+      <w:pPr>
+        <w:pStyle w:val="NoSpacing"/>
+        <w:ind w:left="720"/>
+        <w:rPr>
+          <w:rFonts w:cstheme="minorHAnsi"/>
+        </w:rPr>
       </w:pPr>
       <w:r>
         <w:rPr>
           <w:rFonts w:cstheme="minorHAnsi"/>
           <w:b/>
         </w:rPr>
-        <w:t>Symbol Description:</w:t>
-      </w:r>
+        <w:t>μI</w:t>
+      </w:r>
+      <w:r>
+        <w:rPr>
+          <w:rFonts w:cstheme="minorHAnsi"/>
+        </w:rPr>
+        <w:t xml:space="preserve">: </w:t>
+      </w:r>
+      <w:r>
+        <w:rPr>
+          <w:rFonts w:cstheme="minorHAnsi"/>
+        </w:rPr>
+        <w:t xml:space="preserve"> Mean of Time taken to identify Incongruent words</w:t>
+      </w:r>
+    </w:p>
+    <w:p>
+      <w:pPr>
+        <w:pStyle w:val="NoSpacing"/>
+        <w:rPr>
+          <w:rFonts w:cstheme="minorHAnsi"/>
+        </w:rPr>
+      </w:pPr>
     </w:p>
     <w:p>
       <w:pPr>
@@ -561,27 +620,23 @@
         <w:ind w:left="720"/>
         <w:rPr>
           <w:rFonts w:cstheme="minorHAnsi"/>
-        </w:rPr>
-      </w:pPr>
-      <w:r>
-        <w:rPr>
-          <w:rFonts w:cstheme="minorHAnsi"/>
           <w:b/>
         </w:rPr>
-        <w:t>μC</w:t>
-      </w:r>
-      <w:r>
-        <w:rPr>
-          <w:rFonts w:cstheme="minorHAnsi"/>
+      </w:pPr>
+      <w:r>
+        <w:rPr>
+          <w:rFonts w:cstheme="minorHAnsi"/>
+          <w:b/>
+        </w:rPr>
+        <w:t>Statistical Test</w:t>
+      </w:r>
+      <w:r>
+        <w:rPr>
+          <w:rFonts w:cstheme="minorHAnsi"/>
+          <w:b/>
         </w:rPr>
         <w:t>:</w:t>
       </w:r>
-      <w:r>
-        <w:rPr>
-          <w:rFonts w:cstheme="minorHAnsi"/>
-        </w:rPr>
-        <w:t xml:space="preserve"> Mean of Time taken to identify Congruent words</w:t>
-      </w:r>
     </w:p>
     <w:p>
       <w:pPr>
@@ -594,44 +649,92 @@
       <w:r>
         <w:rPr>
           <w:rFonts w:cstheme="minorHAnsi"/>
-          <w:b/>
-        </w:rPr>
-        <w:t>μI</w:t>
-      </w:r>
-      <w:r>
-        <w:rPr>
-          <w:rFonts w:cstheme="minorHAnsi"/>
-        </w:rPr>
-        <w:t xml:space="preserve">: </w:t>
-      </w:r>
-      <w:r>
-        <w:rPr>
-          <w:rFonts w:cstheme="minorHAnsi"/>
-        </w:rPr>
-        <w:t xml:space="preserve"> Mean of Time taken to identify Incongruent words</w:t>
-      </w:r>
-    </w:p>
-    <w:p>
-      <w:pPr>
-        <w:pStyle w:val="NoSpacing"/>
-        <w:rPr>
-          <w:rFonts w:cstheme="minorHAnsi"/>
-        </w:rPr>
-      </w:pPr>
-    </w:p>
-    <w:p>
-      <w:pPr>
-        <w:rPr>
-          <w:rFonts w:cstheme="minorHAnsi"/>
-          <w:b/>
-        </w:rPr>
-      </w:pPr>
-      <w:r>
-        <w:rPr>
-          <w:rFonts w:cstheme="minorHAnsi"/>
-          <w:b/>
-        </w:rPr>
-        <w:br w:type="page"/>
+        </w:rPr>
+        <w:t>The</w:t>
+      </w:r>
+      <w:r>
+        <w:rPr>
+          <w:rFonts w:cstheme="minorHAnsi"/>
+        </w:rPr>
+        <w:t xml:space="preserve"> hypothesis mentions that the time taken to identify Incongruent words would be not equal to that of for Congruent words,</w:t>
+      </w:r>
+      <w:r>
+        <w:rPr>
+          <w:rFonts w:cstheme="minorHAnsi"/>
+        </w:rPr>
+        <w:t xml:space="preserve"> hence it would be a:</w:t>
+      </w:r>
+    </w:p>
+    <w:p>
+      <w:pPr>
+        <w:pStyle w:val="NoSpacing"/>
+        <w:numPr>
+          <w:ilvl w:val="0"/>
+          <w:numId w:val="6"/>
+        </w:numPr>
+        <w:rPr>
+          <w:rFonts w:cstheme="minorHAnsi"/>
+        </w:rPr>
+      </w:pPr>
+      <w:r>
+        <w:rPr>
+          <w:rFonts w:cstheme="minorHAnsi"/>
+        </w:rPr>
+        <w:t>both-directional</w:t>
+      </w:r>
+    </w:p>
+    <w:p>
+      <w:pPr>
+        <w:pStyle w:val="NoSpacing"/>
+        <w:numPr>
+          <w:ilvl w:val="0"/>
+          <w:numId w:val="6"/>
+        </w:numPr>
+        <w:rPr>
+          <w:rFonts w:cstheme="minorHAnsi"/>
+        </w:rPr>
+      </w:pPr>
+      <w:r>
+        <w:rPr>
+          <w:rFonts w:cstheme="minorHAnsi"/>
+        </w:rPr>
+        <w:t>two-tailed</w:t>
+      </w:r>
+    </w:p>
+    <w:p>
+      <w:pPr>
+        <w:pStyle w:val="NoSpacing"/>
+        <w:numPr>
+          <w:ilvl w:val="0"/>
+          <w:numId w:val="6"/>
+        </w:numPr>
+        <w:rPr>
+          <w:rFonts w:cstheme="minorHAnsi"/>
+        </w:rPr>
+      </w:pPr>
+      <w:r>
+        <w:rPr>
+          <w:rFonts w:cstheme="minorHAnsi"/>
+        </w:rPr>
+        <w:t>paired</w:t>
+      </w:r>
+    </w:p>
+    <w:p>
+      <w:pPr>
+        <w:pStyle w:val="NoSpacing"/>
+        <w:numPr>
+          <w:ilvl w:val="0"/>
+          <w:numId w:val="6"/>
+        </w:numPr>
+        <w:rPr>
+          <w:rFonts w:cstheme="minorHAnsi"/>
+        </w:rPr>
+      </w:pPr>
+      <w:r>
+        <w:rPr>
+          <w:rFonts w:cstheme="minorHAnsi"/>
+        </w:rPr>
+        <w:t>Dependent t-test</w:t>
       </w:r>
     </w:p>
     <w:p>
@@ -640,98 +743,37 @@
         <w:ind w:left="720"/>
         <w:rPr>
           <w:rFonts w:cstheme="minorHAnsi"/>
-          <w:b/>
-        </w:rPr>
-      </w:pPr>
-      <w:r>
-        <w:rPr>
-          <w:rFonts w:cstheme="minorHAnsi"/>
-          <w:b/>
-        </w:rPr>
-        <w:lastRenderedPageBreak/>
-        <w:t>Statistical Test</w:t>
-      </w:r>
-      <w:r>
-        <w:rPr>
-          <w:rFonts w:cstheme="minorHAnsi"/>
-          <w:b/>
-        </w:rPr>
-        <w:t>:</w:t>
-      </w:r>
-    </w:p>
-    <w:p>
-      <w:pPr>
-        <w:pStyle w:val="NoSpacing"/>
-        <w:ind w:left="720"/>
-        <w:rPr>
-          <w:rFonts w:cstheme="minorHAnsi"/>
-        </w:rPr>
-      </w:pPr>
-      <w:r>
-        <w:rPr>
-          <w:rFonts w:cstheme="minorHAnsi"/>
-        </w:rPr>
-        <w:t xml:space="preserve">Since my hypothesis mentions that the time taken to identify Incongruent words would be not equal to that of for Congruent words, it would be a </w:t>
-      </w:r>
-    </w:p>
-    <w:p>
-      <w:pPr>
-        <w:pStyle w:val="NoSpacing"/>
-        <w:ind w:left="720"/>
-        <w:rPr>
-          <w:rFonts w:cstheme="minorHAnsi"/>
-        </w:rPr>
-      </w:pPr>
-      <w:r>
-        <w:rPr>
-          <w:rFonts w:cstheme="minorHAnsi"/>
-        </w:rPr>
-        <w:t>1) both-directional</w:t>
-      </w:r>
-    </w:p>
-    <w:p>
-      <w:pPr>
-        <w:pStyle w:val="NoSpacing"/>
-        <w:ind w:left="720"/>
-        <w:rPr>
-          <w:rFonts w:cstheme="minorHAnsi"/>
-        </w:rPr>
-      </w:pPr>
-      <w:r>
-        <w:rPr>
-          <w:rFonts w:cstheme="minorHAnsi"/>
-        </w:rPr>
-        <w:t>2) two-tailed</w:t>
-      </w:r>
-    </w:p>
-    <w:p>
-      <w:pPr>
-        <w:pStyle w:val="NoSpacing"/>
-        <w:ind w:left="720"/>
-        <w:rPr>
-          <w:rFonts w:cstheme="minorHAnsi"/>
-        </w:rPr>
-      </w:pPr>
-      <w:r>
-        <w:rPr>
-          <w:rFonts w:cstheme="minorHAnsi"/>
-        </w:rPr>
-        <w:t>3) Dependent t-test</w:t>
-      </w:r>
-    </w:p>
-    <w:p>
-      <w:pPr>
-        <w:pStyle w:val="NoSpacing"/>
-        <w:ind w:left="720"/>
-        <w:rPr>
-          <w:rFonts w:cstheme="minorHAnsi"/>
-        </w:rPr>
-      </w:pPr>
-      <w:r>
-        <w:rPr>
-          <w:rFonts w:cstheme="minorHAnsi"/>
-        </w:rPr>
-        <w:t>because same set of people are un</w:t>
+        </w:rPr>
+      </w:pPr>
+      <w:r>
+        <w:rPr>
+          <w:rFonts w:cstheme="minorHAnsi"/>
+        </w:rPr>
+        <w:t xml:space="preserve">because </w:t>
+      </w:r>
+      <w:r>
+        <w:rPr>
+          <w:rFonts w:cstheme="minorHAnsi"/>
+        </w:rPr>
+        <w:t>smaller</w:t>
+      </w:r>
+      <w:r>
+        <w:rPr>
+          <w:rFonts w:cstheme="minorHAnsi"/>
+        </w:rPr>
+        <w:t xml:space="preserve"> set of people </w:t>
+      </w:r>
+      <w:r>
+        <w:rPr>
+          <w:rFonts w:cstheme="minorHAnsi"/>
+        </w:rPr>
+        <w:t xml:space="preserve">(&lt; 30) </w:t>
+      </w:r>
+      <w:r>
+        <w:rPr>
+          <w:rFonts w:cstheme="minorHAnsi"/>
+        </w:rPr>
+        <w:t>are un</w:t>
       </w:r>
       <w:r>
         <w:rPr>
@@ -788,13 +830,29 @@
         </w:numPr>
         <w:rPr>
           <w:rFonts w:cstheme="minorHAnsi"/>
-        </w:rPr>
-      </w:pPr>
-      <w:r>
-        <w:rPr>
-          <w:rFonts w:cstheme="minorHAnsi"/>
-        </w:rPr>
-        <w:t>Congruent Values:</w:t>
+          <w:b/>
+        </w:rPr>
+      </w:pPr>
+      <w:r>
+        <w:rPr>
+          <w:rFonts w:cstheme="minorHAnsi"/>
+          <w:b/>
+        </w:rPr>
+        <w:t xml:space="preserve">Congruent </w:t>
+      </w:r>
+      <w:r>
+        <w:rPr>
+          <w:rFonts w:cstheme="minorHAnsi"/>
+          <w:b/>
+        </w:rPr>
+        <w:t>Identification</w:t>
+      </w:r>
+      <w:r>
+        <w:rPr>
+          <w:rFonts w:cstheme="minorHAnsi"/>
+          <w:b/>
+        </w:rPr>
+        <w:t>:</w:t>
       </w:r>
     </w:p>
     <w:p>
@@ -849,18 +907,58 @@
       <w:pPr>
         <w:pStyle w:val="NoSpacing"/>
         <w:numPr>
+          <w:ilvl w:val="2"/>
+          <w:numId w:val="1"/>
+        </w:numPr>
+        <w:rPr>
+          <w:rFonts w:cstheme="minorHAnsi"/>
+        </w:rPr>
+      </w:pPr>
+      <w:r>
+        <w:rPr>
+          <w:rFonts w:cstheme="minorHAnsi"/>
+        </w:rPr>
+        <w:t xml:space="preserve">Standard Deviation: </w:t>
+      </w:r>
+      <w:r>
+        <w:rPr>
+          <w:rFonts w:cstheme="minorHAnsi"/>
+        </w:rPr>
+        <w:t>3.559357958</w:t>
+      </w:r>
+    </w:p>
+    <w:p>
+      <w:pPr>
+        <w:pStyle w:val="NoSpacing"/>
+        <w:numPr>
           <w:ilvl w:val="1"/>
           <w:numId w:val="1"/>
         </w:numPr>
         <w:rPr>
           <w:rFonts w:cstheme="minorHAnsi"/>
-        </w:rPr>
-      </w:pPr>
-      <w:r>
-        <w:rPr>
-          <w:rFonts w:cstheme="minorHAnsi"/>
-        </w:rPr>
-        <w:t>Incongruent Values:</w:t>
+          <w:b/>
+        </w:rPr>
+      </w:pPr>
+      <w:r>
+        <w:rPr>
+          <w:rFonts w:cstheme="minorHAnsi"/>
+          <w:b/>
+        </w:rPr>
+        <w:t xml:space="preserve">Incongruent </w:t>
+      </w:r>
+      <w:r>
+        <w:rPr>
+          <w:rFonts w:cstheme="minorHAnsi"/>
+          <w:b/>
+        </w:rPr>
+        <w:t>Identification</w:t>
+      </w:r>
+      <w:r>
+        <w:rPr>
+          <w:rFonts w:cstheme="minorHAnsi"/>
+          <w:b/>
+        </w:rPr>
+        <w:t>:</w:t>
       </w:r>
     </w:p>
     <w:p>
@@ -909,6 +1007,30 @@
           <w:rFonts w:cstheme="minorHAnsi"/>
         </w:rPr>
         <w:t>21.0175</w:t>
+      </w:r>
+    </w:p>
+    <w:p>
+      <w:pPr>
+        <w:pStyle w:val="NoSpacing"/>
+        <w:numPr>
+          <w:ilvl w:val="2"/>
+          <w:numId w:val="1"/>
+        </w:numPr>
+        <w:rPr>
+          <w:rFonts w:cstheme="minorHAnsi"/>
+        </w:rPr>
+      </w:pPr>
+      <w:r>
+        <w:rPr>
+          <w:rFonts w:cstheme="minorHAnsi"/>
+        </w:rPr>
+        <w:t xml:space="preserve">Standard Deviation: </w:t>
+      </w:r>
+      <w:r>
+        <w:rPr>
+          <w:rFonts w:cstheme="minorHAnsi"/>
+        </w:rPr>
+        <w:t>4.797057122</w:t>
       </w:r>
     </w:p>
     <w:p>
@@ -1083,27 +1205,7 @@
     </w:p>
     <w:p>
       <w:pPr>
-        <w:rPr>
-          <w:rFonts w:cstheme="minorHAnsi"/>
-        </w:rPr>
-      </w:pPr>
-      <w:r>
-        <w:rPr>
-          <w:rFonts w:cstheme="minorHAnsi"/>
-        </w:rPr>
-        <w:br w:type="page"/>
-      </w:r>
-    </w:p>
-    <w:p>
-      <w:pPr>
-        <w:rPr>
-          <w:rFonts w:cstheme="minorHAnsi"/>
-        </w:rPr>
-      </w:pPr>
-    </w:p>
-    <w:p>
-      <w:pPr>
-        <w:pStyle w:val="NoSpacing"/>
+        <w:pStyle w:val="ListParagraph"/>
         <w:numPr>
           <w:ilvl w:val="1"/>
           <w:numId w:val="1"/>
@@ -1114,8 +1216,15 @@
       </w:pPr>
       <w:r>
         <w:rPr>
+          <w:rFonts w:cstheme="minorHAnsi"/>
+        </w:rPr>
+        <w:br w:type="page"/>
+      </w:r>
+      <w:r>
+        <w:rPr>
           <w:noProof/>
         </w:rPr>
+        <w:lastRenderedPageBreak/>
         <mc:AlternateContent>
           <mc:Choice Requires="cx">
             <w:drawing>
@@ -1306,11 +1415,107 @@
           <w:rFonts w:cstheme="minorHAnsi"/>
         </w:rPr>
       </w:pPr>
+    </w:p>
+    <w:p>
+      <w:pPr>
+        <w:rPr>
+          <w:rFonts w:cstheme="minorHAnsi"/>
+        </w:rPr>
+      </w:pPr>
       <w:r>
         <w:rPr>
           <w:rFonts w:cstheme="minorHAnsi"/>
         </w:rPr>
         <w:br w:type="page"/>
+      </w:r>
+    </w:p>
+    <w:p>
+      <w:pPr>
+        <w:pStyle w:val="ListParagraph"/>
+        <w:numPr>
+          <w:ilvl w:val="1"/>
+          <w:numId w:val="1"/>
+        </w:numPr>
+        <w:rPr>
+          <w:rFonts w:cstheme="minorHAnsi"/>
+        </w:rPr>
+      </w:pPr>
+      <w:r>
+        <w:rPr>
+          <w:rFonts w:cstheme="minorHAnsi"/>
+        </w:rPr>
+        <w:lastRenderedPageBreak/>
+        <w:t>Below is the boxplot that shows that Incongruent words identification takes a higher amount of time than the Congruent words identification, but it is still a sample and it cannot be true for the entire population.</w:t>
+      </w:r>
+    </w:p>
+    <w:p>
+      <w:pPr>
+        <w:pStyle w:val="ListParagraph"/>
+        <w:ind w:left="1440"/>
+        <w:rPr>
+          <w:rFonts w:cstheme="minorHAnsi"/>
+        </w:rPr>
+      </w:pPr>
+      <w:r>
+        <w:rPr>
+          <w:noProof/>
+        </w:rPr>
+        <mc:AlternateContent>
+          <mc:Choice Requires="cx">
+            <w:drawing>
+              <wp:inline distT="0" distB="0" distL="0" distR="0" wp14:anchorId="4CC12D54" wp14:editId="29F4D63E">
+                <wp:extent cx="4572000" cy="2743200"/>
+                <wp:effectExtent l="0" t="0" r="0" b="0"/>
+                <wp:docPr id="4" name="Chart 4"/>
+                <wp:cNvGraphicFramePr/>
+                <a:graphic xmlns:a="http://schemas.openxmlformats.org/drawingml/2006/main">
+                  <a:graphicData uri="http://schemas.microsoft.com/office/drawing/2014/chartex">
+                    <c:chart xmlns:c="http://schemas.openxmlformats.org/drawingml/2006/chart" xmlns:r="http://schemas.openxmlformats.org/officeDocument/2006/relationships" r:id="rId11"/>
+                  </a:graphicData>
+                </a:graphic>
+              </wp:inline>
+            </w:drawing>
+          </mc:Choice>
+          <mc:Fallback>
+            <w:drawing>
+              <wp:inline distT="0" distB="0" distL="0" distR="0" wp14:anchorId="4CC12D54" wp14:editId="29F4D63E">
+                <wp:extent cx="4572000" cy="2743200"/>
+                <wp:effectExtent l="0" t="0" r="0" b="0"/>
+                <wp:docPr id="4" name="Chart 4"/>
+                <wp:cNvGraphicFramePr>
+                  <a:graphicFrameLocks xmlns:a="http://schemas.openxmlformats.org/drawingml/2006/main" noGrp="1" noDrilldown="1" noSelect="1" noChangeAspect="1" noMove="1" noResize="1"/>
+                </wp:cNvGraphicFramePr>
+                <a:graphic xmlns:a="http://schemas.openxmlformats.org/drawingml/2006/main">
+                  <a:graphicData uri="http://schemas.openxmlformats.org/drawingml/2006/picture">
+                    <pic:pic xmlns:pic="http://schemas.openxmlformats.org/drawingml/2006/picture">
+                      <pic:nvPicPr>
+                        <pic:cNvPr id="4" name="Chart 4"/>
+                        <pic:cNvPicPr>
+                          <a:picLocks noGrp="1" noRot="1" noChangeAspect="1" noMove="1" noResize="1" noEditPoints="1" noAdjustHandles="1" noChangeArrowheads="1" noChangeShapeType="1"/>
+                        </pic:cNvPicPr>
+                      </pic:nvPicPr>
+                      <pic:blipFill>
+                        <a:blip r:embed="rId12"/>
+                        <a:stretch>
+                          <a:fillRect/>
+                        </a:stretch>
+                      </pic:blipFill>
+                      <pic:spPr>
+                        <a:xfrm>
+                          <a:off x="0" y="0"/>
+                          <a:ext cx="4572000" cy="2743200"/>
+                        </a:xfrm>
+                        <a:prstGeom prst="rect">
+                          <a:avLst/>
+                        </a:prstGeom>
+                      </pic:spPr>
+                    </pic:pic>
+                  </a:graphicData>
+                </a:graphic>
+              </wp:inline>
+            </w:drawing>
+          </mc:Fallback>
+        </mc:AlternateContent>
       </w:r>
     </w:p>
     <w:p>
@@ -1331,7 +1536,6 @@
           <w:b/>
           <w:sz w:val="24"/>
         </w:rPr>
-        <w:lastRenderedPageBreak/>
         <w:t>Now, perform the statistical test and report your results. What is your confidence level and your critical statistic value? Do you reject the null hypothesis or fail to reject it? Come to a conclusion in terms of the experiment task. Did the results match up with your expectations?</w:t>
       </w:r>
     </w:p>
@@ -3307,6 +3511,7 @@
                 <w:rFonts w:eastAsia="Times New Roman" w:cstheme="minorHAnsi"/>
                 <w:color w:val="000000"/>
               </w:rPr>
+              <w:lastRenderedPageBreak/>
               <w:t>18.495</w:t>
             </w:r>
           </w:p>
@@ -4549,31 +4754,6 @@
     <w:p>
       <w:pPr>
         <w:pStyle w:val="NoSpacing"/>
-        <w:rPr>
-          <w:rFonts w:cstheme="minorHAnsi"/>
-        </w:rPr>
-      </w:pPr>
-    </w:p>
-    <w:p>
-      <w:pPr>
-        <w:pStyle w:val="NoSpacing"/>
-        <w:ind w:left="1080"/>
-        <w:rPr>
-          <w:rFonts w:cstheme="minorHAnsi"/>
-          <w:b/>
-        </w:rPr>
-      </w:pPr>
-      <w:r>
-        <w:rPr>
-          <w:rFonts w:cstheme="minorHAnsi"/>
-          <w:b/>
-        </w:rPr>
-        <w:t>Other Calculations:</w:t>
-      </w:r>
-    </w:p>
-    <w:p>
-      <w:pPr>
-        <w:pStyle w:val="NoSpacing"/>
         <w:numPr>
           <w:ilvl w:val="0"/>
           <w:numId w:val="4"/>
@@ -4634,17 +4814,7 @@
           <w:color w:val="222222"/>
           <w:shd w:val="clear" w:color="auto" w:fill="FFFFFF"/>
         </w:rPr>
-        <w:t>α</w:t>
-      </w:r>
-      <w:r>
-        <w:rPr>
-          <w:rFonts w:cstheme="minorHAnsi"/>
-          <w:b/>
-          <w:bCs/>
-          <w:color w:val="222222"/>
-          <w:shd w:val="clear" w:color="auto" w:fill="FFFFFF"/>
-        </w:rPr>
-        <w:t xml:space="preserve"> = 0.05</w:t>
+        <w:t>α = 0.05</w:t>
       </w:r>
     </w:p>
     <w:p>
@@ -4839,7 +5009,7 @@
           <w:color w:val="222222"/>
           <w:shd w:val="clear" w:color="auto" w:fill="FFFFFF"/>
         </w:rPr>
-        <w:t>.</w:t>
+        <w:t>, i.e., there is a significant difference in the mean task completion time between both conditions.</w:t>
       </w:r>
     </w:p>
     <w:p>
@@ -5000,10 +5170,43 @@
     <w:p>
       <w:pPr>
         <w:pStyle w:val="NoSpacing"/>
-        <w:rPr>
-          <w:rFonts w:cstheme="minorHAnsi"/>
-        </w:rPr>
-      </w:pPr>
+        <w:ind w:left="1080"/>
+        <w:rPr>
+          <w:rFonts w:cstheme="minorHAnsi"/>
+        </w:rPr>
+      </w:pPr>
+    </w:p>
+    <w:p>
+      <w:pPr>
+        <w:pStyle w:val="NoSpacing"/>
+        <w:ind w:left="1080"/>
+        <w:rPr>
+          <w:rFonts w:cstheme="minorHAnsi"/>
+          <w:b/>
+          <w:u w:val="single"/>
+        </w:rPr>
+      </w:pPr>
+      <w:r>
+        <w:rPr>
+          <w:rFonts w:cstheme="minorHAnsi"/>
+          <w:b/>
+          <w:u w:val="single"/>
+        </w:rPr>
+        <w:t>Note: The calculation Spreadsheet is also attached for further reference.</w:t>
+      </w:r>
+    </w:p>
+    <w:p>
+      <w:pPr>
+        <w:rPr>
+          <w:rFonts w:cstheme="minorHAnsi"/>
+        </w:rPr>
+      </w:pPr>
+      <w:r>
+        <w:rPr>
+          <w:rFonts w:cstheme="minorHAnsi"/>
+        </w:rPr>
+        <w:br w:type="page"/>
+      </w:r>
     </w:p>
     <w:p>
       <w:pPr>
@@ -5024,6 +5227,7 @@
           <w:b/>
           <w:sz w:val="24"/>
         </w:rPr>
+        <w:lastRenderedPageBreak/>
         <w:t>Optional: What do you think is responsible for the effects observed? Can you think of an alternative or similar task that would result in a similar effect? Some research about the problem will be helpful for thinking about these two questions!</w:t>
       </w:r>
     </w:p>
@@ -5150,6 +5354,18 @@
     <w:p>
       <w:pPr>
         <w:pStyle w:val="NoSpacing"/>
+        <w:ind w:left="720"/>
+        <w:rPr>
+          <w:rFonts w:cstheme="minorHAnsi"/>
+          <w:b/>
+        </w:rPr>
+      </w:pPr>
+      <w:bookmarkStart w:id="0" w:name="_GoBack"/>
+      <w:bookmarkEnd w:id="0"/>
+    </w:p>
+    <w:p>
+      <w:pPr>
+        <w:pStyle w:val="NoSpacing"/>
         <w:numPr>
           <w:ilvl w:val="2"/>
           <w:numId w:val="5"/>
@@ -5158,7 +5374,7 @@
           <w:rFonts w:cstheme="minorHAnsi"/>
         </w:rPr>
       </w:pPr>
-      <w:hyperlink r:id="rId11" w:history="1">
+      <w:hyperlink r:id="rId13" w:history="1">
         <w:r>
           <w:rPr>
             <w:rStyle w:val="Hyperlink"/>
@@ -5179,7 +5395,7 @@
           <w:rFonts w:cstheme="minorHAnsi"/>
         </w:rPr>
       </w:pPr>
-      <w:hyperlink r:id="rId12" w:history="1">
+      <w:hyperlink r:id="rId14" w:history="1">
         <w:r>
           <w:rPr>
             <w:rStyle w:val="Hyperlink"/>
@@ -5200,7 +5416,7 @@
           <w:rFonts w:cstheme="minorHAnsi"/>
         </w:rPr>
       </w:pPr>
-      <w:hyperlink r:id="rId13" w:history="1">
+      <w:hyperlink r:id="rId15" w:history="1">
         <w:r>
           <w:rPr>
             <w:rStyle w:val="Hyperlink"/>
@@ -5221,7 +5437,7 @@
           <w:rFonts w:cstheme="minorHAnsi"/>
         </w:rPr>
       </w:pPr>
-      <w:hyperlink r:id="rId14" w:history="1">
+      <w:hyperlink r:id="rId16" w:history="1">
         <w:r>
           <w:rPr>
             <w:rStyle w:val="Hyperlink"/>
@@ -5239,10 +5455,13 @@
           <w:numId w:val="5"/>
         </w:numPr>
         <w:rPr>
-          <w:rFonts w:cstheme="minorHAnsi"/>
-        </w:rPr>
-      </w:pPr>
-      <w:hyperlink r:id="rId15" w:history="1">
+          <w:rStyle w:val="Hyperlink"/>
+          <w:rFonts w:cstheme="minorHAnsi"/>
+          <w:color w:val="auto"/>
+          <w:u w:val="none"/>
+        </w:rPr>
+      </w:pPr>
+      <w:hyperlink r:id="rId17" w:history="1">
         <w:r>
           <w:rPr>
             <w:rStyle w:val="Hyperlink"/>
@@ -5251,8 +5470,36 @@
           <w:t>https://study.com/academy/lesson/z-test-t-test-similarities-differences.html</w:t>
         </w:r>
       </w:hyperlink>
-      <w:bookmarkStart w:id="0" w:name="_GoBack"/>
-      <w:bookmarkEnd w:id="0"/>
+    </w:p>
+    <w:p>
+      <w:pPr>
+        <w:pStyle w:val="NoSpacing"/>
+        <w:numPr>
+          <w:ilvl w:val="2"/>
+          <w:numId w:val="5"/>
+        </w:numPr>
+        <w:rPr>
+          <w:rFonts w:cstheme="minorHAnsi"/>
+        </w:rPr>
+      </w:pPr>
+      <w:hyperlink r:id="rId18" w:history="1">
+        <w:r>
+          <w:rPr>
+            <w:rStyle w:val="Hyperlink"/>
+            <w:rFonts w:cstheme="minorHAnsi"/>
+          </w:rPr>
+          <w:t>https://www.tableau.com/sites/default/files/media/which_chart_v6_final_0.pdf</w:t>
+        </w:r>
+      </w:hyperlink>
+    </w:p>
+    <w:p>
+      <w:pPr>
+        <w:pStyle w:val="NoSpacing"/>
+        <w:ind w:left="1080"/>
+        <w:rPr>
+          <w:rFonts w:cstheme="minorHAnsi"/>
+        </w:rPr>
+      </w:pPr>
     </w:p>
     <w:sectPr>
       <w:pgSz w:w="12240" w:h="15840"/>
@@ -5267,6 +5514,184 @@
 <file path=word/numbering.xml><?xml version="1.0" encoding="utf-8"?>
 <w:numbering xmlns:wpc="http://schemas.microsoft.com/office/word/2010/wordprocessingCanvas" xmlns:cx="http://schemas.microsoft.com/office/drawing/2014/chartex" xmlns:mc="http://schemas.openxmlformats.org/markup-compatibility/2006" xmlns:o="urn:schemas-microsoft-com:office:office" xmlns:r="http://schemas.openxmlformats.org/officeDocument/2006/relationships" xmlns:m="http://schemas.openxmlformats.org/officeDocument/2006/math" xmlns:v="urn:schemas-microsoft-com:vml" xmlns:wp14="http://schemas.microsoft.com/office/word/2010/wordprocessingDrawing" xmlns:wp="http://schemas.openxmlformats.org/drawingml/2006/wordprocessingDrawing" xmlns:w10="urn:schemas-microsoft-com:office:word" xmlns:w="http://schemas.openxmlformats.org/wordprocessingml/2006/main" xmlns:w14="http://schemas.microsoft.com/office/word/2010/wordml" xmlns:w15="http://schemas.microsoft.com/office/word/2012/wordml" xmlns:w16se="http://schemas.microsoft.com/office/word/2015/wordml/symex" xmlns:wpg="http://schemas.microsoft.com/office/word/2010/wordprocessingGroup" xmlns:wpi="http://schemas.microsoft.com/office/word/2010/wordprocessingInk" xmlns:wne="http://schemas.microsoft.com/office/word/2006/wordml" xmlns:wps="http://schemas.microsoft.com/office/word/2010/wordprocessingShape" mc:Ignorable="w14 w15 w16se wp14">
   <w:abstractNum w:abstractNumId="0" w15:restartNumberingAfterBreak="0">
+    <w:nsid w:val="011D51A9"/>
+    <w:multiLevelType w:val="multilevel"/>
+    <w:tmpl w:val="219CCCD6"/>
+    <w:lvl w:ilvl="0">
+      <w:start w:val="1"/>
+      <w:numFmt w:val="lowerLetter"/>
+      <w:lvlText w:val="%1)"/>
+      <w:lvlJc w:val="left"/>
+      <w:pPr>
+        <w:ind w:left="1440" w:hanging="360"/>
+      </w:pPr>
+      <w:rPr>
+        <w:rFonts w:asciiTheme="minorHAnsi" w:eastAsiaTheme="minorHAnsi" w:hAnsiTheme="minorHAnsi" w:cstheme="minorHAnsi"/>
+      </w:rPr>
+    </w:lvl>
+    <w:lvl w:ilvl="1">
+      <w:start w:val="1"/>
+      <w:numFmt w:val="lowerLetter"/>
+      <w:lvlText w:val="%2)"/>
+      <w:lvlJc w:val="left"/>
+      <w:pPr>
+        <w:ind w:left="1800" w:hanging="360"/>
+      </w:pPr>
+    </w:lvl>
+    <w:lvl w:ilvl="2">
+      <w:start w:val="1"/>
+      <w:numFmt w:val="lowerRoman"/>
+      <w:lvlText w:val="%3)"/>
+      <w:lvlJc w:val="left"/>
+      <w:pPr>
+        <w:ind w:left="2160" w:hanging="360"/>
+      </w:pPr>
+    </w:lvl>
+    <w:lvl w:ilvl="3">
+      <w:start w:val="1"/>
+      <w:numFmt w:val="decimal"/>
+      <w:lvlText w:val="(%4)"/>
+      <w:lvlJc w:val="left"/>
+      <w:pPr>
+        <w:ind w:left="2520" w:hanging="360"/>
+      </w:pPr>
+    </w:lvl>
+    <w:lvl w:ilvl="4">
+      <w:start w:val="1"/>
+      <w:numFmt w:val="lowerLetter"/>
+      <w:lvlText w:val="(%5)"/>
+      <w:lvlJc w:val="left"/>
+      <w:pPr>
+        <w:ind w:left="2880" w:hanging="360"/>
+      </w:pPr>
+    </w:lvl>
+    <w:lvl w:ilvl="5">
+      <w:start w:val="1"/>
+      <w:numFmt w:val="lowerRoman"/>
+      <w:lvlText w:val="(%6)"/>
+      <w:lvlJc w:val="left"/>
+      <w:pPr>
+        <w:ind w:left="3240" w:hanging="360"/>
+      </w:pPr>
+    </w:lvl>
+    <w:lvl w:ilvl="6">
+      <w:start w:val="1"/>
+      <w:numFmt w:val="decimal"/>
+      <w:lvlText w:val="%7."/>
+      <w:lvlJc w:val="left"/>
+      <w:pPr>
+        <w:ind w:left="3600" w:hanging="360"/>
+      </w:pPr>
+    </w:lvl>
+    <w:lvl w:ilvl="7">
+      <w:start w:val="1"/>
+      <w:numFmt w:val="lowerLetter"/>
+      <w:lvlText w:val="%8."/>
+      <w:lvlJc w:val="left"/>
+      <w:pPr>
+        <w:ind w:left="3960" w:hanging="360"/>
+      </w:pPr>
+    </w:lvl>
+    <w:lvl w:ilvl="8">
+      <w:start w:val="1"/>
+      <w:numFmt w:val="lowerRoman"/>
+      <w:lvlText w:val="%9."/>
+      <w:lvlJc w:val="left"/>
+      <w:pPr>
+        <w:ind w:left="4320" w:hanging="360"/>
+      </w:pPr>
+    </w:lvl>
+  </w:abstractNum>
+  <w:abstractNum w:abstractNumId="1" w15:restartNumberingAfterBreak="0">
+    <w:nsid w:val="0B5F7A58"/>
+    <w:multiLevelType w:val="hybridMultilevel"/>
+    <w:tmpl w:val="62D0498E"/>
+    <w:lvl w:ilvl="0" w:tplc="4B1E21DC">
+      <w:start w:val="1"/>
+      <w:numFmt w:val="decimal"/>
+      <w:lvlText w:val="%1)"/>
+      <w:lvlJc w:val="left"/>
+      <w:pPr>
+        <w:ind w:left="1080" w:hanging="360"/>
+      </w:pPr>
+      <w:rPr>
+        <w:rFonts w:hint="default"/>
+      </w:rPr>
+    </w:lvl>
+    <w:lvl w:ilvl="1" w:tplc="04090019" w:tentative="1">
+      <w:start w:val="1"/>
+      <w:numFmt w:val="lowerLetter"/>
+      <w:lvlText w:val="%2."/>
+      <w:lvlJc w:val="left"/>
+      <w:pPr>
+        <w:ind w:left="1800" w:hanging="360"/>
+      </w:pPr>
+    </w:lvl>
+    <w:lvl w:ilvl="2" w:tplc="0409001B" w:tentative="1">
+      <w:start w:val="1"/>
+      <w:numFmt w:val="lowerRoman"/>
+      <w:lvlText w:val="%3."/>
+      <w:lvlJc w:val="right"/>
+      <w:pPr>
+        <w:ind w:left="2520" w:hanging="180"/>
+      </w:pPr>
+    </w:lvl>
+    <w:lvl w:ilvl="3" w:tplc="0409000F" w:tentative="1">
+      <w:start w:val="1"/>
+      <w:numFmt w:val="decimal"/>
+      <w:lvlText w:val="%4."/>
+      <w:lvlJc w:val="left"/>
+      <w:pPr>
+        <w:ind w:left="3240" w:hanging="360"/>
+      </w:pPr>
+    </w:lvl>
+    <w:lvl w:ilvl="4" w:tplc="04090019" w:tentative="1">
+      <w:start w:val="1"/>
+      <w:numFmt w:val="lowerLetter"/>
+      <w:lvlText w:val="%5."/>
+      <w:lvlJc w:val="left"/>
+      <w:pPr>
+        <w:ind w:left="3960" w:hanging="360"/>
+      </w:pPr>
+    </w:lvl>
+    <w:lvl w:ilvl="5" w:tplc="0409001B" w:tentative="1">
+      <w:start w:val="1"/>
+      <w:numFmt w:val="lowerRoman"/>
+      <w:lvlText w:val="%6."/>
+      <w:lvlJc w:val="right"/>
+      <w:pPr>
+        <w:ind w:left="4680" w:hanging="180"/>
+      </w:pPr>
+    </w:lvl>
+    <w:lvl w:ilvl="6" w:tplc="0409000F" w:tentative="1">
+      <w:start w:val="1"/>
+      <w:numFmt w:val="decimal"/>
+      <w:lvlText w:val="%7."/>
+      <w:lvlJc w:val="left"/>
+      <w:pPr>
+        <w:ind w:left="5400" w:hanging="360"/>
+      </w:pPr>
+    </w:lvl>
+    <w:lvl w:ilvl="7" w:tplc="04090019" w:tentative="1">
+      <w:start w:val="1"/>
+      <w:numFmt w:val="lowerLetter"/>
+      <w:lvlText w:val="%8."/>
+      <w:lvlJc w:val="left"/>
+      <w:pPr>
+        <w:ind w:left="6120" w:hanging="360"/>
+      </w:pPr>
+    </w:lvl>
+    <w:lvl w:ilvl="8" w:tplc="0409001B" w:tentative="1">
+      <w:start w:val="1"/>
+      <w:numFmt w:val="lowerRoman"/>
+      <w:lvlText w:val="%9."/>
+      <w:lvlJc w:val="right"/>
+      <w:pPr>
+        <w:ind w:left="6840" w:hanging="180"/>
+      </w:pPr>
+    </w:lvl>
+  </w:abstractNum>
+  <w:abstractNum w:abstractNumId="2" w15:restartNumberingAfterBreak="0">
     <w:nsid w:val="22E616ED"/>
     <w:multiLevelType w:val="multilevel"/>
     <w:tmpl w:val="5CEE91A4"/>
@@ -5355,7 +5780,7 @@
       </w:pPr>
     </w:lvl>
   </w:abstractNum>
-  <w:abstractNum w:abstractNumId="1" w15:restartNumberingAfterBreak="0">
+  <w:abstractNum w:abstractNumId="3" w15:restartNumberingAfterBreak="0">
     <w:nsid w:val="3FF8551B"/>
     <w:multiLevelType w:val="hybridMultilevel"/>
     <w:tmpl w:val="F3605EA4"/>
@@ -5444,7 +5869,7 @@
       </w:pPr>
     </w:lvl>
   </w:abstractNum>
-  <w:abstractNum w:abstractNumId="2" w15:restartNumberingAfterBreak="0">
+  <w:abstractNum w:abstractNumId="4" w15:restartNumberingAfterBreak="0">
     <w:nsid w:val="4738781C"/>
     <w:multiLevelType w:val="hybridMultilevel"/>
     <w:tmpl w:val="2DF0BFF6"/>
@@ -5533,7 +5958,7 @@
       </w:pPr>
     </w:lvl>
   </w:abstractNum>
-  <w:abstractNum w:abstractNumId="3" w15:restartNumberingAfterBreak="0">
+  <w:abstractNum w:abstractNumId="5" w15:restartNumberingAfterBreak="0">
     <w:nsid w:val="5AAD67FE"/>
     <w:multiLevelType w:val="hybridMultilevel"/>
     <w:tmpl w:val="678CF814"/>
@@ -5622,7 +6047,7 @@
       </w:pPr>
     </w:lvl>
   </w:abstractNum>
-  <w:abstractNum w:abstractNumId="4" w15:restartNumberingAfterBreak="0">
+  <w:abstractNum w:abstractNumId="6" w15:restartNumberingAfterBreak="0">
     <w:nsid w:val="7D347935"/>
     <w:multiLevelType w:val="hybridMultilevel"/>
     <w:tmpl w:val="A8F06D7C"/>
@@ -5712,19 +6137,25 @@
     </w:lvl>
   </w:abstractNum>
   <w:num w:numId="1">
-    <w:abstractNumId w:val="1"/>
+    <w:abstractNumId w:val="3"/>
   </w:num>
   <w:num w:numId="2">
+    <w:abstractNumId w:val="4"/>
+  </w:num>
+  <w:num w:numId="3">
+    <w:abstractNumId w:val="6"/>
+  </w:num>
+  <w:num w:numId="4">
+    <w:abstractNumId w:val="5"/>
+  </w:num>
+  <w:num w:numId="5">
     <w:abstractNumId w:val="2"/>
   </w:num>
-  <w:num w:numId="3">
-    <w:abstractNumId w:val="4"/>
+  <w:num w:numId="6">
+    <w:abstractNumId w:val="0"/>
   </w:num>
-  <w:num w:numId="4">
-    <w:abstractNumId w:val="3"/>
-  </w:num>
-  <w:num w:numId="5">
-    <w:abstractNumId w:val="0"/>
+  <w:num w:numId="7">
+    <w:abstractNumId w:val="1"/>
   </w:num>
 </w:numbering>
 </file>
@@ -6406,6 +6837,118 @@
 </cx:chartSpace>
 </file>
 
+<file path=word/charts/chart4.xml><?xml version="1.0" encoding="utf-8"?>
+<cx:chartSpace xmlns:a="http://schemas.openxmlformats.org/drawingml/2006/main" xmlns:r="http://schemas.openxmlformats.org/officeDocument/2006/relationships" xmlns:cx="http://schemas.microsoft.com/office/drawing/2014/chartex">
+  <cx:chartData>
+    <cx:externalData r:id="rId1" cx:autoUpdate="0"/>
+    <cx:data id="0">
+      <cx:numDim type="val">
+        <cx:f>stroopdata!$A$2:$A$25</cx:f>
+        <cx:lvl ptCount="24" formatCode="General">
+          <cx:pt idx="0">12.079000000000001</cx:pt>
+          <cx:pt idx="1">16.791</cx:pt>
+          <cx:pt idx="2">9.5640000000000001</cx:pt>
+          <cx:pt idx="3">8.6300000000000008</cx:pt>
+          <cx:pt idx="4">14.669</cx:pt>
+          <cx:pt idx="5">12.238</cx:pt>
+          <cx:pt idx="6">14.692</cx:pt>
+          <cx:pt idx="7">8.9870000000000001</cx:pt>
+          <cx:pt idx="8">9.4009999999999998</cx:pt>
+          <cx:pt idx="9">14.48</cx:pt>
+          <cx:pt idx="10">22.327999999999999</cx:pt>
+          <cx:pt idx="11">15.298</cx:pt>
+          <cx:pt idx="12">15.073</cx:pt>
+          <cx:pt idx="13">16.928999999999998</cx:pt>
+          <cx:pt idx="14">18.199999999999999</cx:pt>
+          <cx:pt idx="15">12.130000000000001</cx:pt>
+          <cx:pt idx="16">18.495000000000001</cx:pt>
+          <cx:pt idx="17">10.638999999999999</cx:pt>
+          <cx:pt idx="18">11.343999999999999</cx:pt>
+          <cx:pt idx="19">12.369</cx:pt>
+          <cx:pt idx="20">12.944000000000001</cx:pt>
+          <cx:pt idx="21">14.233000000000001</cx:pt>
+          <cx:pt idx="22">19.710000000000001</cx:pt>
+          <cx:pt idx="23">16.004000000000001</cx:pt>
+        </cx:lvl>
+      </cx:numDim>
+    </cx:data>
+    <cx:data id="1">
+      <cx:numDim type="val">
+        <cx:f>stroopdata!$C$2:$C$25</cx:f>
+        <cx:lvl ptCount="24" formatCode="General">
+          <cx:pt idx="0">19.277999999999999</cx:pt>
+          <cx:pt idx="1">18.741</cx:pt>
+          <cx:pt idx="2">21.213999999999999</cx:pt>
+          <cx:pt idx="3">15.686999999999999</cx:pt>
+          <cx:pt idx="4">22.803000000000001</cx:pt>
+          <cx:pt idx="5">20.878</cx:pt>
+          <cx:pt idx="6">24.571999999999999</cx:pt>
+          <cx:pt idx="7">17.393999999999998</cx:pt>
+          <cx:pt idx="8">20.762</cx:pt>
+          <cx:pt idx="9">26.282</cx:pt>
+          <cx:pt idx="10">24.524000000000001</cx:pt>
+          <cx:pt idx="11">18.643999999999998</cx:pt>
+          <cx:pt idx="12">17.510000000000002</cx:pt>
+          <cx:pt idx="13">20.329999999999998</cx:pt>
+          <cx:pt idx="14">35.255000000000003</cx:pt>
+          <cx:pt idx="15">22.158000000000001</cx:pt>
+          <cx:pt idx="16">25.138999999999999</cx:pt>
+          <cx:pt idx="17">20.428999999999998</cx:pt>
+          <cx:pt idx="18">17.425000000000001</cx:pt>
+          <cx:pt idx="19">34.287999999999997</cx:pt>
+          <cx:pt idx="20">23.893999999999998</cx:pt>
+          <cx:pt idx="21">17.960000000000001</cx:pt>
+          <cx:pt idx="22">22.058</cx:pt>
+          <cx:pt idx="23">21.157</cx:pt>
+        </cx:lvl>
+      </cx:numDim>
+    </cx:data>
+  </cx:chartData>
+  <cx:chart>
+    <cx:title pos="t" align="ctr" overlay="0"/>
+    <cx:plotArea>
+      <cx:plotAreaRegion>
+        <cx:series layoutId="boxWhisker" uniqueId="{00000000-317A-499C-A293-2C3A5012C8AB}">
+          <cx:tx>
+            <cx:txData>
+              <cx:f>stroopdata!$A$1</cx:f>
+              <cx:v>Congruent</cx:v>
+            </cx:txData>
+          </cx:tx>
+          <cx:dataId val="0"/>
+          <cx:layoutPr>
+            <cx:statistics quartileMethod="exclusive"/>
+          </cx:layoutPr>
+        </cx:series>
+        <cx:series layoutId="boxWhisker" uniqueId="{00000001-317A-499C-A293-2C3A5012C8AB}">
+          <cx:tx>
+            <cx:txData>
+              <cx:f>stroopdata!$C$1</cx:f>
+              <cx:v>Incongruent</cx:v>
+            </cx:txData>
+          </cx:tx>
+          <cx:dataId val="1"/>
+          <cx:layoutPr>
+            <cx:statistics quartileMethod="exclusive"/>
+          </cx:layoutPr>
+        </cx:series>
+      </cx:plotAreaRegion>
+      <cx:axis id="0">
+        <cx:catScaling/>
+        <cx:tickLabels/>
+      </cx:axis>
+      <cx:axis id="1">
+        <cx:valScaling/>
+        <cx:majorGridlines/>
+        <cx:tickLabels/>
+      </cx:axis>
+    </cx:plotArea>
+    <cx:legend pos="t" align="ctr" overlay="0"/>
+  </cx:chart>
+  <cx:clrMapOvr bg1="lt1" tx1="dk1" bg2="lt2" tx2="dk2" accent1="accent1" accent2="accent2" accent3="accent3" accent4="accent4" accent5="accent5" accent6="accent6" hlink="hlink" folHlink="folHlink"/>
+</cx:chartSpace>
+</file>
+
 <file path=word/charts/colors1.xml><?xml version="1.0" encoding="utf-8"?>
 <cs:colorStyle xmlns:cs="http://schemas.microsoft.com/office/drawing/2012/chartStyle" xmlns:a="http://schemas.openxmlformats.org/drawingml/2006/main" meth="cycle" id="10">
   <a:schemeClr val="accent1"/>
@@ -6526,6 +7069,46 @@
 </cs:colorStyle>
 </file>
 
+<file path=word/charts/colors4.xml><?xml version="1.0" encoding="utf-8"?>
+<cs:colorStyle xmlns:cs="http://schemas.microsoft.com/office/drawing/2012/chartStyle" xmlns:a="http://schemas.openxmlformats.org/drawingml/2006/main" meth="cycle" id="10">
+  <a:schemeClr val="accent1"/>
+  <a:schemeClr val="accent2"/>
+  <a:schemeClr val="accent3"/>
+  <a:schemeClr val="accent4"/>
+  <a:schemeClr val="accent5"/>
+  <a:schemeClr val="accent6"/>
+  <cs:variation/>
+  <cs:variation>
+    <a:lumMod val="60000"/>
+  </cs:variation>
+  <cs:variation>
+    <a:lumMod val="80000"/>
+    <a:lumOff val="20000"/>
+  </cs:variation>
+  <cs:variation>
+    <a:lumMod val="80000"/>
+  </cs:variation>
+  <cs:variation>
+    <a:lumMod val="60000"/>
+    <a:lumOff val="40000"/>
+  </cs:variation>
+  <cs:variation>
+    <a:lumMod val="50000"/>
+  </cs:variation>
+  <cs:variation>
+    <a:lumMod val="70000"/>
+    <a:lumOff val="30000"/>
+  </cs:variation>
+  <cs:variation>
+    <a:lumMod val="70000"/>
+  </cs:variation>
+  <cs:variation>
+    <a:lumMod val="50000"/>
+    <a:lumOff val="50000"/>
+  </cs:variation>
+</cs:colorStyle>
+</file>
+
 <file path=word/charts/style1.xml><?xml version="1.0" encoding="utf-8"?>
 <cs:chartStyle xmlns:cs="http://schemas.microsoft.com/office/drawing/2012/chartStyle" xmlns:a="http://schemas.openxmlformats.org/drawingml/2006/main" id="366">
   <cs:axisTitle>
@@ -7849,6 +8432,492 @@
       </a:schemeClr>
     </cs:fontRef>
     <cs:defRPr sz="900" kern="1200"/>
+  </cs:valueAxis>
+  <cs:wall>
+    <cs:lnRef idx="0"/>
+    <cs:fillRef idx="0"/>
+    <cs:effectRef idx="0"/>
+    <cs:fontRef idx="minor">
+      <a:schemeClr val="tx1"/>
+    </cs:fontRef>
+  </cs:wall>
+</cs:chartStyle>
+</file>
+
+<file path=word/charts/style4.xml><?xml version="1.0" encoding="utf-8"?>
+<cs:chartStyle xmlns:cs="http://schemas.microsoft.com/office/drawing/2012/chartStyle" xmlns:a="http://schemas.openxmlformats.org/drawingml/2006/main" id="406">
+  <cs:axisTitle>
+    <cs:lnRef idx="0"/>
+    <cs:fillRef idx="0"/>
+    <cs:effectRef idx="0"/>
+    <cs:fontRef idx="minor">
+      <a:schemeClr val="tx1">
+        <a:lumMod val="65000"/>
+        <a:lumOff val="35000"/>
+      </a:schemeClr>
+    </cs:fontRef>
+    <cs:defRPr sz="900"/>
+  </cs:axisTitle>
+  <cs:categoryAxis>
+    <cs:lnRef idx="0"/>
+    <cs:fillRef idx="0"/>
+    <cs:effectRef idx="0"/>
+    <cs:fontRef idx="minor">
+      <a:schemeClr val="tx1">
+        <a:lumMod val="65000"/>
+        <a:lumOff val="35000"/>
+      </a:schemeClr>
+    </cs:fontRef>
+    <cs:spPr>
+      <a:ln w="9525" cap="flat" cmpd="sng" algn="ctr">
+        <a:solidFill>
+          <a:schemeClr val="tx1">
+            <a:lumMod val="15000"/>
+            <a:lumOff val="85000"/>
+          </a:schemeClr>
+        </a:solidFill>
+        <a:round/>
+      </a:ln>
+    </cs:spPr>
+    <cs:defRPr sz="900" kern="1200"/>
+    <cs:bodyPr rot="-60000000" vert="horz"/>
+  </cs:categoryAxis>
+  <cs:chartArea mods="allowNoFillOverride allowNoLineOverride">
+    <cs:lnRef idx="0"/>
+    <cs:fillRef idx="0"/>
+    <cs:effectRef idx="0"/>
+    <cs:fontRef idx="minor">
+      <a:schemeClr val="tx1"/>
+    </cs:fontRef>
+    <cs:spPr>
+      <a:solidFill>
+        <a:schemeClr val="bg1"/>
+      </a:solidFill>
+      <a:ln w="9525" cap="flat" cmpd="sng" algn="ctr">
+        <a:solidFill>
+          <a:schemeClr val="tx1">
+            <a:lumMod val="15000"/>
+            <a:lumOff val="85000"/>
+          </a:schemeClr>
+        </a:solidFill>
+        <a:round/>
+      </a:ln>
+    </cs:spPr>
+    <cs:defRPr sz="1000" kern="1200"/>
+  </cs:chartArea>
+  <cs:dataLabel>
+    <cs:lnRef idx="0"/>
+    <cs:fillRef idx="0"/>
+    <cs:effectRef idx="0"/>
+    <cs:fontRef idx="minor">
+      <a:schemeClr val="tx1">
+        <a:lumMod val="65000"/>
+        <a:lumOff val="35000"/>
+      </a:schemeClr>
+    </cs:fontRef>
+    <cs:defRPr sz="900"/>
+  </cs:dataLabel>
+  <cs:dataLabelCallout>
+    <cs:lnRef idx="0"/>
+    <cs:fillRef idx="0"/>
+    <cs:effectRef idx="0"/>
+    <cs:fontRef idx="minor">
+      <a:schemeClr val="tx1">
+        <a:lumMod val="65000"/>
+        <a:lumOff val="35000"/>
+      </a:schemeClr>
+    </cs:fontRef>
+    <cs:spPr>
+      <a:solidFill>
+        <a:schemeClr val="lt1"/>
+      </a:solidFill>
+      <a:ln>
+        <a:solidFill>
+          <a:schemeClr val="dk1">
+            <a:lumMod val="25000"/>
+            <a:lumOff val="75000"/>
+          </a:schemeClr>
+        </a:solidFill>
+      </a:ln>
+    </cs:spPr>
+    <cs:defRPr sz="900"/>
+    <cs:bodyPr rot="0" spcFirstLastPara="1" vertOverflow="clip" horzOverflow="clip" vert="horz" wrap="square" lIns="36576" tIns="18288" rIns="36576" bIns="18288" anchor="ctr" anchorCtr="1">
+      <a:spAutoFit/>
+    </cs:bodyPr>
+  </cs:dataLabelCallout>
+  <cs:dataPoint>
+    <cs:lnRef idx="0">
+      <cs:styleClr val="auto"/>
+    </cs:lnRef>
+    <cs:fillRef idx="0">
+      <cs:styleClr val="auto"/>
+    </cs:fillRef>
+    <cs:effectRef idx="0"/>
+    <cs:fontRef idx="minor">
+      <a:schemeClr val="tx1"/>
+    </cs:fontRef>
+    <cs:spPr>
+      <a:solidFill>
+        <a:schemeClr val="phClr"/>
+      </a:solidFill>
+      <a:ln>
+        <a:solidFill>
+          <a:schemeClr val="phClr"/>
+        </a:solidFill>
+      </a:ln>
+    </cs:spPr>
+  </cs:dataPoint>
+  <cs:dataPoint3D>
+    <cs:lnRef idx="0"/>
+    <cs:fillRef idx="0">
+      <cs:styleClr val="auto"/>
+    </cs:fillRef>
+    <cs:effectRef idx="0"/>
+    <cs:fontRef idx="minor">
+      <a:schemeClr val="tx1"/>
+    </cs:fontRef>
+    <cs:spPr>
+      <a:solidFill>
+        <a:schemeClr val="phClr"/>
+      </a:solidFill>
+    </cs:spPr>
+  </cs:dataPoint3D>
+  <cs:dataPointLine>
+    <cs:lnRef idx="0">
+      <cs:styleClr val="auto"/>
+    </cs:lnRef>
+    <cs:fillRef idx="0"/>
+    <cs:effectRef idx="0"/>
+    <cs:fontRef idx="minor">
+      <a:schemeClr val="tx1"/>
+    </cs:fontRef>
+    <cs:spPr>
+      <a:ln w="28575" cap="rnd">
+        <a:solidFill>
+          <a:schemeClr val="phClr"/>
+        </a:solidFill>
+        <a:round/>
+      </a:ln>
+    </cs:spPr>
+  </cs:dataPointLine>
+  <cs:dataPointMarker>
+    <cs:lnRef idx="0"/>
+    <cs:fillRef idx="0">
+      <cs:styleClr val="auto"/>
+    </cs:fillRef>
+    <cs:effectRef idx="0"/>
+    <cs:fontRef idx="minor">
+      <a:schemeClr val="tx1"/>
+    </cs:fontRef>
+    <cs:spPr>
+      <a:solidFill>
+        <a:schemeClr val="phClr"/>
+      </a:solidFill>
+      <a:ln w="9525">
+        <a:solidFill>
+          <a:schemeClr val="lt1"/>
+        </a:solidFill>
+      </a:ln>
+    </cs:spPr>
+  </cs:dataPointMarker>
+  <cs:dataPointMarkerLayout symbol="circle" size="5"/>
+  <cs:dataPointWireframe>
+    <cs:lnRef idx="0">
+      <cs:styleClr val="auto"/>
+    </cs:lnRef>
+    <cs:fillRef idx="0"/>
+    <cs:effectRef idx="0"/>
+    <cs:fontRef idx="minor">
+      <a:schemeClr val="tx1"/>
+    </cs:fontRef>
+    <cs:spPr>
+      <a:ln w="28575" cap="rnd">
+        <a:solidFill>
+          <a:schemeClr val="phClr"/>
+        </a:solidFill>
+        <a:round/>
+      </a:ln>
+    </cs:spPr>
+  </cs:dataPointWireframe>
+  <cs:dataTable>
+    <cs:lnRef idx="0"/>
+    <cs:fillRef idx="0"/>
+    <cs:effectRef idx="0"/>
+    <cs:fontRef idx="minor">
+      <a:schemeClr val="tx1">
+        <a:lumMod val="65000"/>
+        <a:lumOff val="35000"/>
+      </a:schemeClr>
+    </cs:fontRef>
+    <cs:spPr>
+      <a:ln w="9525">
+        <a:solidFill>
+          <a:schemeClr val="tx1">
+            <a:lumMod val="15000"/>
+            <a:lumOff val="85000"/>
+          </a:schemeClr>
+        </a:solidFill>
+      </a:ln>
+    </cs:spPr>
+    <cs:defRPr sz="900"/>
+  </cs:dataTable>
+  <cs:downBar>
+    <cs:lnRef idx="0"/>
+    <cs:fillRef idx="0"/>
+    <cs:effectRef idx="0"/>
+    <cs:fontRef idx="minor">
+      <a:schemeClr val="tx1"/>
+    </cs:fontRef>
+    <cs:spPr>
+      <a:solidFill>
+        <a:schemeClr val="dk1">
+          <a:lumMod val="75000"/>
+          <a:lumOff val="25000"/>
+        </a:schemeClr>
+      </a:solidFill>
+      <a:ln w="9525" cap="flat" cmpd="sng" algn="ctr">
+        <a:solidFill>
+          <a:schemeClr val="tx1">
+            <a:lumMod val="65000"/>
+            <a:lumOff val="35000"/>
+          </a:schemeClr>
+        </a:solidFill>
+        <a:round/>
+      </a:ln>
+    </cs:spPr>
+  </cs:downBar>
+  <cs:dropLine>
+    <cs:lnRef idx="0"/>
+    <cs:fillRef idx="0"/>
+    <cs:effectRef idx="0"/>
+    <cs:fontRef idx="minor">
+      <a:schemeClr val="tx1"/>
+    </cs:fontRef>
+  </cs:dropLine>
+  <cs:errorBar>
+    <cs:lnRef idx="0"/>
+    <cs:fillRef idx="0"/>
+    <cs:effectRef idx="0"/>
+    <cs:fontRef idx="minor">
+      <a:schemeClr val="tx1"/>
+    </cs:fontRef>
+  </cs:errorBar>
+  <cs:floor>
+    <cs:lnRef idx="0"/>
+    <cs:fillRef idx="0"/>
+    <cs:effectRef idx="0"/>
+    <cs:fontRef idx="minor">
+      <a:schemeClr val="tx1"/>
+    </cs:fontRef>
+  </cs:floor>
+  <cs:gridlineMajor>
+    <cs:lnRef idx="0"/>
+    <cs:fillRef idx="0"/>
+    <cs:effectRef idx="0"/>
+    <cs:fontRef idx="minor">
+      <a:schemeClr val="tx1"/>
+    </cs:fontRef>
+    <cs:spPr>
+      <a:ln w="9525" cap="flat" cmpd="sng" algn="ctr">
+        <a:solidFill>
+          <a:schemeClr val="tx1">
+            <a:lumMod val="15000"/>
+            <a:lumOff val="85000"/>
+          </a:schemeClr>
+        </a:solidFill>
+        <a:round/>
+      </a:ln>
+    </cs:spPr>
+  </cs:gridlineMajor>
+  <cs:gridlineMinor>
+    <cs:lnRef idx="0"/>
+    <cs:fillRef idx="0"/>
+    <cs:effectRef idx="0"/>
+    <cs:fontRef idx="minor">
+      <a:schemeClr val="tx1"/>
+    </cs:fontRef>
+    <cs:spPr>
+      <a:ln>
+        <a:solidFill>
+          <a:schemeClr val="tx1">
+            <a:lumMod val="15000"/>
+            <a:lumOff val="85000"/>
+            <a:lumOff val="10000"/>
+          </a:schemeClr>
+        </a:solidFill>
+      </a:ln>
+    </cs:spPr>
+  </cs:gridlineMinor>
+  <cs:hiLoLine>
+    <cs:lnRef idx="0"/>
+    <cs:fillRef idx="0"/>
+    <cs:effectRef idx="0"/>
+    <cs:fontRef idx="minor">
+      <a:schemeClr val="tx1"/>
+    </cs:fontRef>
+    <cs:spPr>
+      <a:ln w="9525" cap="flat" cmpd="sng" algn="ctr">
+        <a:solidFill>
+          <a:schemeClr val="tx1">
+            <a:lumMod val="75000"/>
+            <a:lumOff val="25000"/>
+          </a:schemeClr>
+        </a:solidFill>
+        <a:round/>
+      </a:ln>
+    </cs:spPr>
+  </cs:hiLoLine>
+  <cs:leaderLine>
+    <cs:lnRef idx="0"/>
+    <cs:fillRef idx="0"/>
+    <cs:effectRef idx="0"/>
+    <cs:fontRef idx="minor">
+      <a:schemeClr val="tx1"/>
+    </cs:fontRef>
+  </cs:leaderLine>
+  <cs:legend>
+    <cs:lnRef idx="0"/>
+    <cs:fillRef idx="0"/>
+    <cs:effectRef idx="0"/>
+    <cs:fontRef idx="minor">
+      <a:schemeClr val="tx1">
+        <a:lumMod val="65000"/>
+        <a:lumOff val="35000"/>
+      </a:schemeClr>
+    </cs:fontRef>
+    <cs:defRPr sz="900"/>
+  </cs:legend>
+  <cs:plotArea mods="allowNoFillOverride allowNoLineOverride">
+    <cs:lnRef idx="0"/>
+    <cs:fillRef idx="0"/>
+    <cs:effectRef idx="0"/>
+    <cs:fontRef idx="minor">
+      <a:schemeClr val="tx1"/>
+    </cs:fontRef>
+  </cs:plotArea>
+  <cs:plotArea3D mods="allowNoFillOverride allowNoLineOverride">
+    <cs:lnRef idx="0"/>
+    <cs:fillRef idx="0"/>
+    <cs:effectRef idx="0"/>
+    <cs:fontRef idx="minor">
+      <a:schemeClr val="tx1"/>
+    </cs:fontRef>
+  </cs:plotArea3D>
+  <cs:seriesAxis>
+    <cs:lnRef idx="0"/>
+    <cs:fillRef idx="0"/>
+    <cs:effectRef idx="0"/>
+    <cs:fontRef idx="minor">
+      <a:schemeClr val="tx1">
+        <a:lumMod val="65000"/>
+        <a:lumOff val="35000"/>
+      </a:schemeClr>
+    </cs:fontRef>
+    <cs:spPr>
+      <a:ln w="9525" cap="flat" cmpd="sng" algn="ctr">
+        <a:solidFill>
+          <a:schemeClr val="tx1">
+            <a:lumMod val="15000"/>
+            <a:lumOff val="85000"/>
+          </a:schemeClr>
+        </a:solidFill>
+        <a:round/>
+      </a:ln>
+    </cs:spPr>
+    <cs:defRPr sz="900"/>
+    <cs:bodyPr rot="-60000000" vert="horz"/>
+  </cs:seriesAxis>
+  <cs:seriesLine>
+    <cs:lnRef idx="0"/>
+    <cs:fillRef idx="0"/>
+    <cs:effectRef idx="0"/>
+    <cs:fontRef idx="minor">
+      <a:schemeClr val="tx1"/>
+    </cs:fontRef>
+    <cs:spPr>
+      <a:ln w="9525" cap="flat">
+        <a:solidFill>
+          <a:srgbClr val="D9D9D9"/>
+        </a:solidFill>
+        <a:round/>
+      </a:ln>
+    </cs:spPr>
+  </cs:seriesLine>
+  <cs:title>
+    <cs:lnRef idx="0"/>
+    <cs:fillRef idx="0"/>
+    <cs:effectRef idx="0"/>
+    <cs:fontRef idx="minor">
+      <a:schemeClr val="tx1">
+        <a:lumMod val="65000"/>
+        <a:lumOff val="35000"/>
+      </a:schemeClr>
+    </cs:fontRef>
+    <cs:defRPr sz="1400" b="0" kern="1200" spc="0" baseline="0"/>
+    <cs:bodyPr rot="0" vert="horz"/>
+  </cs:title>
+  <cs:trendline>
+    <cs:lnRef idx="0"/>
+    <cs:fillRef idx="0"/>
+    <cs:effectRef idx="0"/>
+    <cs:fontRef idx="minor">
+      <a:schemeClr val="tx1"/>
+    </cs:fontRef>
+    <cs:spPr>
+      <a:ln w="19050" cap="rnd">
+        <a:solidFill>
+          <a:schemeClr val="phClr"/>
+        </a:solidFill>
+        <a:prstDash val="sysDash"/>
+      </a:ln>
+    </cs:spPr>
+  </cs:trendline>
+  <cs:trendlineLabel>
+    <cs:lnRef idx="0"/>
+    <cs:fillRef idx="0"/>
+    <cs:effectRef idx="0"/>
+    <cs:fontRef idx="minor">
+      <a:schemeClr val="tx1">
+        <a:lumMod val="65000"/>
+        <a:lumOff val="35000"/>
+      </a:schemeClr>
+    </cs:fontRef>
+    <cs:defRPr sz="900"/>
+  </cs:trendlineLabel>
+  <cs:upBar>
+    <cs:lnRef idx="0"/>
+    <cs:fillRef idx="0"/>
+    <cs:effectRef idx="0"/>
+    <cs:fontRef idx="minor">
+      <a:schemeClr val="tx1"/>
+    </cs:fontRef>
+    <cs:spPr>
+      <a:solidFill>
+        <a:schemeClr val="lt1"/>
+      </a:solidFill>
+      <a:ln w="9525" cap="flat" cmpd="sng" algn="ctr">
+        <a:solidFill>
+          <a:schemeClr val="tx1">
+            <a:lumMod val="65000"/>
+            <a:lumOff val="35000"/>
+          </a:schemeClr>
+        </a:solidFill>
+        <a:round/>
+      </a:ln>
+    </cs:spPr>
+  </cs:upBar>
+  <cs:valueAxis>
+    <cs:lnRef idx="0"/>
+    <cs:fillRef idx="0"/>
+    <cs:effectRef idx="0"/>
+    <cs:fontRef idx="minor">
+      <a:schemeClr val="tx1">
+        <a:lumMod val="65000"/>
+        <a:lumOff val="35000"/>
+      </a:schemeClr>
+    </cs:fontRef>
+    <cs:defRPr sz="900" kern="1200"/>
+    <cs:bodyPr rot="-60000000" vert="horz"/>
   </cs:valueAxis>
   <cs:wall>
     <cs:lnRef idx="0"/>

</xml_diff>